<commit_message>
Início do desenvolvimento do Script para marcar os cabeçalhos
</commit_message>
<xml_diff>
--- a/Documentações/Marcação de Cabeçalhos.docx
+++ b/Documentações/Marcação de Cabeçalhos.docx
@@ -4424,6 +4424,1038 @@
       <w:pPr>
         <w:spacing w:after="0" w:line="240" w:lineRule="auto"/>
       </w:pPr>
+      <w:r>
+        <w:t xml:space="preserve">No contexto da interface gráfica em Tkinter, sim, é possível implementar uma funcionalidade onde clicar com o mouse em uma posição específica do texto exibirá as coordenadas dessa posição. Essas coordenadas podem ser usadas para marcar com precisão os cabeçalhos em um documento. </w:t>
+      </w:r>
+    </w:p>
+    <w:p>
+      <w:pPr>
+        <w:spacing w:after="0" w:line="240" w:lineRule="auto"/>
+      </w:pPr>
+    </w:p>
+    <w:p>
+      <w:pPr>
+        <w:spacing w:after="0" w:line="240" w:lineRule="auto"/>
+      </w:pPr>
+      <w:r>
+        <w:t>Vou mostrar como você pode modificar o script de marcação de cabeçalhos para incluir essa funcionalidade. O script será ajustado para exibir as coordenadas da posição do cursor (linha e coluna) quando você clicar em um ponto no texto. Essas coordenadas podem então ser usadas para marcar os cabeçalhos.</w:t>
+      </w:r>
+    </w:p>
+    <w:p>
+      <w:pPr>
+        <w:spacing w:after="0" w:line="240" w:lineRule="auto"/>
+      </w:pPr>
+    </w:p>
+    <w:p>
+      <w:pPr>
+        <w:spacing w:after="0" w:line="240" w:lineRule="auto"/>
+      </w:pPr>
+      <w:r>
+        <w:t>Aqui está um exemplo de como implementar isso:</w:t>
+      </w:r>
+    </w:p>
+    <w:p>
+      <w:pPr>
+        <w:spacing w:after="0" w:line="240" w:lineRule="auto"/>
+      </w:pPr>
+    </w:p>
+    <w:p>
+      <w:pPr>
+        <w:spacing w:after="0" w:line="240" w:lineRule="auto"/>
+        <w:ind w:left="708"/>
+        <w:rPr>
+          <w:color w:val="385623" w:themeColor="accent6" w:themeShade="80"/>
+          <w:sz w:val="20"/>
+          <w:szCs w:val="20"/>
+        </w:rPr>
+      </w:pPr>
+      <w:r>
+        <w:rPr>
+          <w:color w:val="385623" w:themeColor="accent6" w:themeShade="80"/>
+          <w:sz w:val="20"/>
+          <w:szCs w:val="20"/>
+        </w:rPr>
+        <w:t>```python</w:t>
+      </w:r>
+    </w:p>
+    <w:p>
+      <w:pPr>
+        <w:spacing w:after="0" w:line="240" w:lineRule="auto"/>
+        <w:ind w:left="708"/>
+        <w:rPr>
+          <w:color w:val="385623" w:themeColor="accent6" w:themeShade="80"/>
+          <w:sz w:val="20"/>
+          <w:szCs w:val="20"/>
+        </w:rPr>
+      </w:pPr>
+      <w:r>
+        <w:rPr>
+          <w:color w:val="385623" w:themeColor="accent6" w:themeShade="80"/>
+          <w:sz w:val="20"/>
+          <w:szCs w:val="20"/>
+        </w:rPr>
+        <w:t>import tkinter as tk</w:t>
+      </w:r>
+    </w:p>
+    <w:p>
+      <w:pPr>
+        <w:spacing w:after="0" w:line="240" w:lineRule="auto"/>
+        <w:ind w:left="708"/>
+        <w:rPr>
+          <w:color w:val="385623" w:themeColor="accent6" w:themeShade="80"/>
+          <w:sz w:val="20"/>
+          <w:szCs w:val="20"/>
+        </w:rPr>
+      </w:pPr>
+      <w:r>
+        <w:rPr>
+          <w:color w:val="385623" w:themeColor="accent6" w:themeShade="80"/>
+          <w:sz w:val="20"/>
+          <w:szCs w:val="20"/>
+        </w:rPr>
+        <w:t>from tkinter import filedialog</w:t>
+      </w:r>
+    </w:p>
+    <w:p>
+      <w:pPr>
+        <w:spacing w:after="0" w:line="240" w:lineRule="auto"/>
+        <w:ind w:left="708"/>
+        <w:rPr>
+          <w:color w:val="385623" w:themeColor="accent6" w:themeShade="80"/>
+          <w:sz w:val="20"/>
+          <w:szCs w:val="20"/>
+        </w:rPr>
+      </w:pPr>
+      <w:r>
+        <w:rPr>
+          <w:color w:val="385623" w:themeColor="accent6" w:themeShade="80"/>
+          <w:sz w:val="20"/>
+          <w:szCs w:val="20"/>
+        </w:rPr>
+        <w:t>import PyPDF2</w:t>
+      </w:r>
+    </w:p>
+    <w:p>
+      <w:pPr>
+        <w:spacing w:after="0" w:line="240" w:lineRule="auto"/>
+        <w:ind w:left="708"/>
+        <w:rPr>
+          <w:color w:val="385623" w:themeColor="accent6" w:themeShade="80"/>
+          <w:sz w:val="20"/>
+          <w:szCs w:val="20"/>
+        </w:rPr>
+      </w:pPr>
+    </w:p>
+    <w:p>
+      <w:pPr>
+        <w:spacing w:after="0" w:line="240" w:lineRule="auto"/>
+        <w:ind w:left="708"/>
+        <w:rPr>
+          <w:color w:val="385623" w:themeColor="accent6" w:themeShade="80"/>
+          <w:sz w:val="20"/>
+          <w:szCs w:val="20"/>
+        </w:rPr>
+      </w:pPr>
+      <w:r>
+        <w:rPr>
+          <w:color w:val="385623" w:themeColor="accent6" w:themeShade="80"/>
+          <w:sz w:val="20"/>
+          <w:szCs w:val="20"/>
+        </w:rPr>
+        <w:t>class MarcadorPDF(tk.Tk):</w:t>
+      </w:r>
+    </w:p>
+    <w:p>
+      <w:pPr>
+        <w:spacing w:after="0" w:line="240" w:lineRule="auto"/>
+        <w:ind w:left="708"/>
+        <w:rPr>
+          <w:color w:val="385623" w:themeColor="accent6" w:themeShade="80"/>
+          <w:sz w:val="20"/>
+          <w:szCs w:val="20"/>
+          <w:lang w:val="nl-NL"/>
+        </w:rPr>
+      </w:pPr>
+      <w:r>
+        <w:rPr>
+          <w:color w:val="385623" w:themeColor="accent6" w:themeShade="80"/>
+          <w:sz w:val="20"/>
+          <w:szCs w:val="20"/>
+        </w:rPr>
+        <w:t xml:space="preserve">    </w:t>
+      </w:r>
+      <w:r>
+        <w:rPr>
+          <w:color w:val="385623" w:themeColor="accent6" w:themeShade="80"/>
+          <w:sz w:val="20"/>
+          <w:szCs w:val="20"/>
+          <w:lang w:val="nl-NL"/>
+        </w:rPr>
+        <w:t>def __init__(self):</w:t>
+      </w:r>
+    </w:p>
+    <w:p>
+      <w:pPr>
+        <w:spacing w:after="0" w:line="240" w:lineRule="auto"/>
+        <w:ind w:left="708"/>
+        <w:rPr>
+          <w:color w:val="385623" w:themeColor="accent6" w:themeShade="80"/>
+          <w:sz w:val="20"/>
+          <w:szCs w:val="20"/>
+          <w:lang w:val="nl-NL"/>
+        </w:rPr>
+      </w:pPr>
+      <w:r>
+        <w:rPr>
+          <w:color w:val="385623" w:themeColor="accent6" w:themeShade="80"/>
+          <w:sz w:val="20"/>
+          <w:szCs w:val="20"/>
+          <w:lang w:val="nl-NL"/>
+        </w:rPr>
+        <w:t xml:space="preserve">        super().__init__()</w:t>
+      </w:r>
+    </w:p>
+    <w:p>
+      <w:pPr>
+        <w:spacing w:after="0" w:line="240" w:lineRule="auto"/>
+        <w:ind w:left="708"/>
+        <w:rPr>
+          <w:color w:val="385623" w:themeColor="accent6" w:themeShade="80"/>
+          <w:sz w:val="20"/>
+          <w:szCs w:val="20"/>
+        </w:rPr>
+      </w:pPr>
+      <w:r>
+        <w:rPr>
+          <w:color w:val="385623" w:themeColor="accent6" w:themeShade="80"/>
+          <w:sz w:val="20"/>
+          <w:szCs w:val="20"/>
+          <w:lang w:val="nl-NL"/>
+        </w:rPr>
+        <w:t xml:space="preserve">        </w:t>
+      </w:r>
+      <w:r>
+        <w:rPr>
+          <w:color w:val="385623" w:themeColor="accent6" w:themeShade="80"/>
+          <w:sz w:val="20"/>
+          <w:szCs w:val="20"/>
+        </w:rPr>
+        <w:t>self.title('Marcador de Cabeçalhos de PDF')</w:t>
+      </w:r>
+    </w:p>
+    <w:p>
+      <w:pPr>
+        <w:spacing w:after="0" w:line="240" w:lineRule="auto"/>
+        <w:ind w:left="708"/>
+        <w:rPr>
+          <w:color w:val="385623" w:themeColor="accent6" w:themeShade="80"/>
+          <w:sz w:val="20"/>
+          <w:szCs w:val="20"/>
+        </w:rPr>
+      </w:pPr>
+      <w:r>
+        <w:rPr>
+          <w:color w:val="385623" w:themeColor="accent6" w:themeShade="80"/>
+          <w:sz w:val="20"/>
+          <w:szCs w:val="20"/>
+        </w:rPr>
+        <w:t xml:space="preserve">        self.geometry('600x400')</w:t>
+      </w:r>
+    </w:p>
+    <w:p>
+      <w:pPr>
+        <w:spacing w:after="0" w:line="240" w:lineRule="auto"/>
+        <w:ind w:left="708"/>
+        <w:rPr>
+          <w:color w:val="385623" w:themeColor="accent6" w:themeShade="80"/>
+          <w:sz w:val="20"/>
+          <w:szCs w:val="20"/>
+        </w:rPr>
+      </w:pPr>
+    </w:p>
+    <w:p>
+      <w:pPr>
+        <w:spacing w:after="0" w:line="240" w:lineRule="auto"/>
+        <w:ind w:left="708"/>
+        <w:rPr>
+          <w:color w:val="385623" w:themeColor="accent6" w:themeShade="80"/>
+          <w:sz w:val="20"/>
+          <w:szCs w:val="20"/>
+        </w:rPr>
+      </w:pPr>
+      <w:r>
+        <w:rPr>
+          <w:color w:val="385623" w:themeColor="accent6" w:themeShade="80"/>
+          <w:sz w:val="20"/>
+          <w:szCs w:val="20"/>
+        </w:rPr>
+        <w:t xml:space="preserve">        self.texto_pdf = tk.Text(self, wrap='word')</w:t>
+      </w:r>
+    </w:p>
+    <w:p>
+      <w:pPr>
+        <w:spacing w:after="0" w:line="240" w:lineRule="auto"/>
+        <w:ind w:left="708"/>
+        <w:rPr>
+          <w:color w:val="385623" w:themeColor="accent6" w:themeShade="80"/>
+          <w:sz w:val="20"/>
+          <w:szCs w:val="20"/>
+        </w:rPr>
+      </w:pPr>
+      <w:r>
+        <w:rPr>
+          <w:color w:val="385623" w:themeColor="accent6" w:themeShade="80"/>
+          <w:sz w:val="20"/>
+          <w:szCs w:val="20"/>
+        </w:rPr>
+        <w:t xml:space="preserve">        self.texto_pdf.pack(padx=10, pady=10, expand=True, fill='both')</w:t>
+      </w:r>
+    </w:p>
+    <w:p>
+      <w:pPr>
+        <w:spacing w:after="0" w:line="240" w:lineRule="auto"/>
+        <w:ind w:left="708"/>
+        <w:rPr>
+          <w:color w:val="385623" w:themeColor="accent6" w:themeShade="80"/>
+          <w:sz w:val="20"/>
+          <w:szCs w:val="20"/>
+        </w:rPr>
+      </w:pPr>
+      <w:r>
+        <w:rPr>
+          <w:color w:val="385623" w:themeColor="accent6" w:themeShade="80"/>
+          <w:sz w:val="20"/>
+          <w:szCs w:val="20"/>
+        </w:rPr>
+        <w:t xml:space="preserve">        self.texto_pdf.bind("&lt;Button-1&gt;", self.mostrar_coordenadas)</w:t>
+      </w:r>
+    </w:p>
+    <w:p>
+      <w:pPr>
+        <w:spacing w:after="0" w:line="240" w:lineRule="auto"/>
+        <w:ind w:left="708"/>
+        <w:rPr>
+          <w:color w:val="385623" w:themeColor="accent6" w:themeShade="80"/>
+          <w:sz w:val="20"/>
+          <w:szCs w:val="20"/>
+        </w:rPr>
+      </w:pPr>
+    </w:p>
+    <w:p>
+      <w:pPr>
+        <w:spacing w:after="0" w:line="240" w:lineRule="auto"/>
+        <w:ind w:left="708"/>
+        <w:rPr>
+          <w:color w:val="385623" w:themeColor="accent6" w:themeShade="80"/>
+          <w:sz w:val="20"/>
+          <w:szCs w:val="20"/>
+        </w:rPr>
+      </w:pPr>
+      <w:r>
+        <w:rPr>
+          <w:color w:val="385623" w:themeColor="accent6" w:themeShade="80"/>
+          <w:sz w:val="20"/>
+          <w:szCs w:val="20"/>
+        </w:rPr>
+        <w:t xml:space="preserve">        self.menubar = tk.Menu(self)</w:t>
+      </w:r>
+    </w:p>
+    <w:p>
+      <w:pPr>
+        <w:spacing w:after="0" w:line="240" w:lineRule="auto"/>
+        <w:ind w:left="708"/>
+        <w:rPr>
+          <w:color w:val="385623" w:themeColor="accent6" w:themeShade="80"/>
+          <w:sz w:val="20"/>
+          <w:szCs w:val="20"/>
+        </w:rPr>
+      </w:pPr>
+      <w:r>
+        <w:rPr>
+          <w:color w:val="385623" w:themeColor="accent6" w:themeShade="80"/>
+          <w:sz w:val="20"/>
+          <w:szCs w:val="20"/>
+        </w:rPr>
+        <w:t xml:space="preserve">        self.config(menu=self.menubar)</w:t>
+      </w:r>
+    </w:p>
+    <w:p>
+      <w:pPr>
+        <w:spacing w:after="0" w:line="240" w:lineRule="auto"/>
+        <w:ind w:left="708"/>
+        <w:rPr>
+          <w:color w:val="385623" w:themeColor="accent6" w:themeShade="80"/>
+          <w:sz w:val="20"/>
+          <w:szCs w:val="20"/>
+        </w:rPr>
+      </w:pPr>
+    </w:p>
+    <w:p>
+      <w:pPr>
+        <w:spacing w:after="0" w:line="240" w:lineRule="auto"/>
+        <w:ind w:left="708"/>
+        <w:rPr>
+          <w:color w:val="385623" w:themeColor="accent6" w:themeShade="80"/>
+          <w:sz w:val="20"/>
+          <w:szCs w:val="20"/>
+        </w:rPr>
+      </w:pPr>
+      <w:r>
+        <w:rPr>
+          <w:color w:val="385623" w:themeColor="accent6" w:themeShade="80"/>
+          <w:sz w:val="20"/>
+          <w:szCs w:val="20"/>
+        </w:rPr>
+        <w:t xml:space="preserve">        self.file_menu = tk.Menu(self.menubar, tearoff=0)</w:t>
+      </w:r>
+    </w:p>
+    <w:p>
+      <w:pPr>
+        <w:spacing w:after="0" w:line="240" w:lineRule="auto"/>
+        <w:ind w:left="708"/>
+        <w:rPr>
+          <w:color w:val="385623" w:themeColor="accent6" w:themeShade="80"/>
+          <w:sz w:val="20"/>
+          <w:szCs w:val="20"/>
+        </w:rPr>
+      </w:pPr>
+      <w:r>
+        <w:rPr>
+          <w:color w:val="385623" w:themeColor="accent6" w:themeShade="80"/>
+          <w:sz w:val="20"/>
+          <w:szCs w:val="20"/>
+        </w:rPr>
+        <w:t xml:space="preserve">        self.menubar.add_cascade(label='Arquivo', menu=self.file_menu)</w:t>
+      </w:r>
+    </w:p>
+    <w:p>
+      <w:pPr>
+        <w:spacing w:after="0" w:line="240" w:lineRule="auto"/>
+        <w:ind w:left="708"/>
+        <w:rPr>
+          <w:color w:val="385623" w:themeColor="accent6" w:themeShade="80"/>
+          <w:sz w:val="20"/>
+          <w:szCs w:val="20"/>
+        </w:rPr>
+      </w:pPr>
+      <w:r>
+        <w:rPr>
+          <w:color w:val="385623" w:themeColor="accent6" w:themeShade="80"/>
+          <w:sz w:val="20"/>
+          <w:szCs w:val="20"/>
+        </w:rPr>
+        <w:t xml:space="preserve">        self.file_menu.add_command(label='Abrir PDF...', command=self.abrir_pdf)</w:t>
+      </w:r>
+    </w:p>
+    <w:p>
+      <w:pPr>
+        <w:spacing w:after="0" w:line="240" w:lineRule="auto"/>
+        <w:ind w:left="708"/>
+        <w:rPr>
+          <w:color w:val="385623" w:themeColor="accent6" w:themeShade="80"/>
+          <w:sz w:val="20"/>
+          <w:szCs w:val="20"/>
+        </w:rPr>
+      </w:pPr>
+      <w:r>
+        <w:rPr>
+          <w:color w:val="385623" w:themeColor="accent6" w:themeShade="80"/>
+          <w:sz w:val="20"/>
+          <w:szCs w:val="20"/>
+        </w:rPr>
+        <w:t xml:space="preserve">        self.file_menu.add_separator()</w:t>
+      </w:r>
+    </w:p>
+    <w:p>
+      <w:pPr>
+        <w:spacing w:after="0" w:line="240" w:lineRule="auto"/>
+        <w:ind w:left="708"/>
+        <w:rPr>
+          <w:color w:val="385623" w:themeColor="accent6" w:themeShade="80"/>
+          <w:sz w:val="20"/>
+          <w:szCs w:val="20"/>
+        </w:rPr>
+      </w:pPr>
+      <w:r>
+        <w:rPr>
+          <w:color w:val="385623" w:themeColor="accent6" w:themeShade="80"/>
+          <w:sz w:val="20"/>
+          <w:szCs w:val="20"/>
+        </w:rPr>
+        <w:t xml:space="preserve">        self.file_menu.add_command(label='Sair', command=self.quit)</w:t>
+      </w:r>
+    </w:p>
+    <w:p>
+      <w:pPr>
+        <w:spacing w:after="0" w:line="240" w:lineRule="auto"/>
+        <w:ind w:left="708"/>
+        <w:rPr>
+          <w:color w:val="385623" w:themeColor="accent6" w:themeShade="80"/>
+          <w:sz w:val="20"/>
+          <w:szCs w:val="20"/>
+        </w:rPr>
+      </w:pPr>
+    </w:p>
+    <w:p>
+      <w:pPr>
+        <w:spacing w:after="0" w:line="240" w:lineRule="auto"/>
+        <w:ind w:left="708"/>
+        <w:rPr>
+          <w:color w:val="385623" w:themeColor="accent6" w:themeShade="80"/>
+          <w:sz w:val="20"/>
+          <w:szCs w:val="20"/>
+        </w:rPr>
+      </w:pPr>
+      <w:r>
+        <w:rPr>
+          <w:color w:val="385623" w:themeColor="accent6" w:themeShade="80"/>
+          <w:sz w:val="20"/>
+          <w:szCs w:val="20"/>
+        </w:rPr>
+        <w:t xml:space="preserve">        self.dados_cabecalhos = []</w:t>
+      </w:r>
+    </w:p>
+    <w:p>
+      <w:pPr>
+        <w:spacing w:after="0" w:line="240" w:lineRule="auto"/>
+        <w:ind w:left="708"/>
+        <w:rPr>
+          <w:color w:val="385623" w:themeColor="accent6" w:themeShade="80"/>
+          <w:sz w:val="20"/>
+          <w:szCs w:val="20"/>
+        </w:rPr>
+      </w:pPr>
+    </w:p>
+    <w:p>
+      <w:pPr>
+        <w:spacing w:after="0" w:line="240" w:lineRule="auto"/>
+        <w:ind w:left="708"/>
+        <w:rPr>
+          <w:color w:val="385623" w:themeColor="accent6" w:themeShade="80"/>
+          <w:sz w:val="20"/>
+          <w:szCs w:val="20"/>
+        </w:rPr>
+      </w:pPr>
+      <w:r>
+        <w:rPr>
+          <w:color w:val="385623" w:themeColor="accent6" w:themeShade="80"/>
+          <w:sz w:val="20"/>
+          <w:szCs w:val="20"/>
+        </w:rPr>
+        <w:lastRenderedPageBreak/>
+        <w:t xml:space="preserve">    def extrair_texto(self, caminho_pdf):</w:t>
+      </w:r>
+    </w:p>
+    <w:p>
+      <w:pPr>
+        <w:spacing w:after="0" w:line="240" w:lineRule="auto"/>
+        <w:ind w:left="708"/>
+        <w:rPr>
+          <w:color w:val="385623" w:themeColor="accent6" w:themeShade="80"/>
+          <w:sz w:val="20"/>
+          <w:szCs w:val="20"/>
+        </w:rPr>
+      </w:pPr>
+      <w:r>
+        <w:rPr>
+          <w:color w:val="385623" w:themeColor="accent6" w:themeShade="80"/>
+          <w:sz w:val="20"/>
+          <w:szCs w:val="20"/>
+        </w:rPr>
+        <w:t xml:space="preserve">        with open(caminho_pdf, 'rb') as arquivo:</w:t>
+      </w:r>
+    </w:p>
+    <w:p>
+      <w:pPr>
+        <w:spacing w:after="0" w:line="240" w:lineRule="auto"/>
+        <w:ind w:left="708"/>
+        <w:rPr>
+          <w:color w:val="385623" w:themeColor="accent6" w:themeShade="80"/>
+          <w:sz w:val="20"/>
+          <w:szCs w:val="20"/>
+        </w:rPr>
+      </w:pPr>
+      <w:r>
+        <w:rPr>
+          <w:color w:val="385623" w:themeColor="accent6" w:themeShade="80"/>
+          <w:sz w:val="20"/>
+          <w:szCs w:val="20"/>
+        </w:rPr>
+        <w:t xml:space="preserve">            leitor_pdf = PyPDF2.PdfFileReader(arquivo)</w:t>
+      </w:r>
+    </w:p>
+    <w:p>
+      <w:pPr>
+        <w:spacing w:after="0" w:line="240" w:lineRule="auto"/>
+        <w:ind w:left="708"/>
+        <w:rPr>
+          <w:color w:val="385623" w:themeColor="accent6" w:themeShade="80"/>
+          <w:sz w:val="20"/>
+          <w:szCs w:val="20"/>
+        </w:rPr>
+      </w:pPr>
+      <w:r>
+        <w:rPr>
+          <w:color w:val="385623" w:themeColor="accent6" w:themeShade="80"/>
+          <w:sz w:val="20"/>
+          <w:szCs w:val="20"/>
+        </w:rPr>
+        <w:t xml:space="preserve">            texto_total = ""</w:t>
+      </w:r>
+    </w:p>
+    <w:p>
+      <w:pPr>
+        <w:spacing w:after="0" w:line="240" w:lineRule="auto"/>
+        <w:ind w:left="708"/>
+        <w:rPr>
+          <w:color w:val="385623" w:themeColor="accent6" w:themeShade="80"/>
+          <w:sz w:val="20"/>
+          <w:szCs w:val="20"/>
+        </w:rPr>
+      </w:pPr>
+      <w:r>
+        <w:rPr>
+          <w:color w:val="385623" w:themeColor="accent6" w:themeShade="80"/>
+          <w:sz w:val="20"/>
+          <w:szCs w:val="20"/>
+        </w:rPr>
+        <w:t xml:space="preserve">            for pagina in range(leitor_pdf.numPages):</w:t>
+      </w:r>
+    </w:p>
+    <w:p>
+      <w:pPr>
+        <w:spacing w:after="0" w:line="240" w:lineRule="auto"/>
+        <w:ind w:left="708"/>
+        <w:rPr>
+          <w:color w:val="385623" w:themeColor="accent6" w:themeShade="80"/>
+          <w:sz w:val="20"/>
+          <w:szCs w:val="20"/>
+        </w:rPr>
+      </w:pPr>
+      <w:r>
+        <w:rPr>
+          <w:color w:val="385623" w:themeColor="accent6" w:themeShade="80"/>
+          <w:sz w:val="20"/>
+          <w:szCs w:val="20"/>
+        </w:rPr>
+        <w:t xml:space="preserve">                texto_total += leitor_pdf.getPage(pagina).extractText()</w:t>
+      </w:r>
+    </w:p>
+    <w:p>
+      <w:pPr>
+        <w:spacing w:after="0" w:line="240" w:lineRule="auto"/>
+        <w:ind w:left="708"/>
+        <w:rPr>
+          <w:color w:val="385623" w:themeColor="accent6" w:themeShade="80"/>
+          <w:sz w:val="20"/>
+          <w:szCs w:val="20"/>
+        </w:rPr>
+      </w:pPr>
+      <w:r>
+        <w:rPr>
+          <w:color w:val="385623" w:themeColor="accent6" w:themeShade="80"/>
+          <w:sz w:val="20"/>
+          <w:szCs w:val="20"/>
+        </w:rPr>
+        <w:t xml:space="preserve">            return texto_total</w:t>
+      </w:r>
+    </w:p>
+    <w:p>
+      <w:pPr>
+        <w:spacing w:after="0" w:line="240" w:lineRule="auto"/>
+        <w:ind w:left="708"/>
+        <w:rPr>
+          <w:color w:val="385623" w:themeColor="accent6" w:themeShade="80"/>
+          <w:sz w:val="20"/>
+          <w:szCs w:val="20"/>
+        </w:rPr>
+      </w:pPr>
+    </w:p>
+    <w:p>
+      <w:pPr>
+        <w:spacing w:after="0" w:line="240" w:lineRule="auto"/>
+        <w:ind w:left="708"/>
+        <w:rPr>
+          <w:color w:val="385623" w:themeColor="accent6" w:themeShade="80"/>
+          <w:sz w:val="20"/>
+          <w:szCs w:val="20"/>
+        </w:rPr>
+      </w:pPr>
+      <w:r>
+        <w:rPr>
+          <w:color w:val="385623" w:themeColor="accent6" w:themeShade="80"/>
+          <w:sz w:val="20"/>
+          <w:szCs w:val="20"/>
+        </w:rPr>
+        <w:t xml:space="preserve">    def abrir_pdf(self):</w:t>
+      </w:r>
+    </w:p>
+    <w:p>
+      <w:pPr>
+        <w:spacing w:after="0" w:line="240" w:lineRule="auto"/>
+        <w:ind w:left="708"/>
+        <w:rPr>
+          <w:color w:val="385623" w:themeColor="accent6" w:themeShade="80"/>
+          <w:sz w:val="20"/>
+          <w:szCs w:val="20"/>
+        </w:rPr>
+      </w:pPr>
+      <w:r>
+        <w:rPr>
+          <w:color w:val="385623" w:themeColor="accent6" w:themeShade="80"/>
+          <w:sz w:val="20"/>
+          <w:szCs w:val="20"/>
+        </w:rPr>
+        <w:t xml:space="preserve">        caminho_arquivo = filedialog.askopenfilename(filetypes=[('Arquivos PDF', '*.pdf')])</w:t>
+      </w:r>
+    </w:p>
+    <w:p>
+      <w:pPr>
+        <w:spacing w:after="0" w:line="240" w:lineRule="auto"/>
+        <w:ind w:left="708"/>
+        <w:rPr>
+          <w:color w:val="385623" w:themeColor="accent6" w:themeShade="80"/>
+          <w:sz w:val="20"/>
+          <w:szCs w:val="20"/>
+        </w:rPr>
+      </w:pPr>
+      <w:r>
+        <w:rPr>
+          <w:color w:val="385623" w:themeColor="accent6" w:themeShade="80"/>
+          <w:sz w:val="20"/>
+          <w:szCs w:val="20"/>
+        </w:rPr>
+        <w:t xml:space="preserve">        if caminho_arquivo:</w:t>
+      </w:r>
+    </w:p>
+    <w:p>
+      <w:pPr>
+        <w:spacing w:after="0" w:line="240" w:lineRule="auto"/>
+        <w:ind w:left="708"/>
+        <w:rPr>
+          <w:color w:val="385623" w:themeColor="accent6" w:themeShade="80"/>
+          <w:sz w:val="20"/>
+          <w:szCs w:val="20"/>
+        </w:rPr>
+      </w:pPr>
+      <w:r>
+        <w:rPr>
+          <w:color w:val="385623" w:themeColor="accent6" w:themeShade="80"/>
+          <w:sz w:val="20"/>
+          <w:szCs w:val="20"/>
+        </w:rPr>
+        <w:t xml:space="preserve">            texto = self.extrair_texto(caminho_arquivo)</w:t>
+      </w:r>
+    </w:p>
+    <w:p>
+      <w:pPr>
+        <w:spacing w:after="0" w:line="240" w:lineRule="auto"/>
+        <w:ind w:left="708"/>
+        <w:rPr>
+          <w:color w:val="385623" w:themeColor="accent6" w:themeShade="80"/>
+          <w:sz w:val="20"/>
+          <w:szCs w:val="20"/>
+        </w:rPr>
+      </w:pPr>
+      <w:r>
+        <w:rPr>
+          <w:color w:val="385623" w:themeColor="accent6" w:themeShade="80"/>
+          <w:sz w:val="20"/>
+          <w:szCs w:val="20"/>
+        </w:rPr>
+        <w:t xml:space="preserve">            self.texto_pdf.delete('1.0', tk.END)</w:t>
+      </w:r>
+    </w:p>
+    <w:p>
+      <w:pPr>
+        <w:spacing w:after="0" w:line="240" w:lineRule="auto"/>
+        <w:ind w:left="708"/>
+        <w:rPr>
+          <w:color w:val="385623" w:themeColor="accent6" w:themeShade="80"/>
+          <w:sz w:val="20"/>
+          <w:szCs w:val="20"/>
+        </w:rPr>
+      </w:pPr>
+      <w:r>
+        <w:rPr>
+          <w:color w:val="385623" w:themeColor="accent6" w:themeShade="80"/>
+          <w:sz w:val="20"/>
+          <w:szCs w:val="20"/>
+        </w:rPr>
+        <w:t xml:space="preserve">            self.texto_pdf.insert('1.0', texto)</w:t>
+      </w:r>
+    </w:p>
+    <w:p>
+      <w:pPr>
+        <w:spacing w:after="0" w:line="240" w:lineRule="auto"/>
+        <w:ind w:left="708"/>
+        <w:rPr>
+          <w:color w:val="385623" w:themeColor="accent6" w:themeShade="80"/>
+          <w:sz w:val="20"/>
+          <w:szCs w:val="20"/>
+        </w:rPr>
+      </w:pPr>
+    </w:p>
+    <w:p>
+      <w:pPr>
+        <w:spacing w:after="0" w:line="240" w:lineRule="auto"/>
+        <w:ind w:left="708"/>
+        <w:rPr>
+          <w:color w:val="385623" w:themeColor="accent6" w:themeShade="80"/>
+          <w:sz w:val="20"/>
+          <w:szCs w:val="20"/>
+        </w:rPr>
+      </w:pPr>
+      <w:r>
+        <w:rPr>
+          <w:color w:val="385623" w:themeColor="accent6" w:themeShade="80"/>
+          <w:sz w:val="20"/>
+          <w:szCs w:val="20"/>
+        </w:rPr>
+        <w:t xml:space="preserve">    def mostrar_coordenadas(self, event):</w:t>
+      </w:r>
+    </w:p>
+    <w:p>
+      <w:pPr>
+        <w:spacing w:after="0" w:line="240" w:lineRule="auto"/>
+        <w:ind w:left="708"/>
+        <w:rPr>
+          <w:color w:val="385623" w:themeColor="accent6" w:themeShade="80"/>
+          <w:sz w:val="20"/>
+          <w:szCs w:val="20"/>
+        </w:rPr>
+      </w:pPr>
+      <w:r>
+        <w:rPr>
+          <w:color w:val="385623" w:themeColor="accent6" w:themeShade="80"/>
+          <w:sz w:val="20"/>
+          <w:szCs w:val="20"/>
+        </w:rPr>
+        <w:t xml:space="preserve">        posicao = self.texto_pdf.index(tk.CURRENT)</w:t>
+      </w:r>
+    </w:p>
+    <w:p>
+      <w:pPr>
+        <w:spacing w:after="0" w:line="240" w:lineRule="auto"/>
+        <w:ind w:left="708"/>
+        <w:rPr>
+          <w:color w:val="385623" w:themeColor="accent6" w:themeShade="80"/>
+          <w:sz w:val="20"/>
+          <w:szCs w:val="20"/>
+        </w:rPr>
+      </w:pPr>
+      <w:r>
+        <w:rPr>
+          <w:color w:val="385623" w:themeColor="accent6" w:themeShade="80"/>
+          <w:sz w:val="20"/>
+          <w:szCs w:val="20"/>
+        </w:rPr>
+        <w:t xml:space="preserve">        linha, coluna = posicao.split('.')</w:t>
+      </w:r>
+    </w:p>
+    <w:p>
+      <w:pPr>
+        <w:spacing w:after="0" w:line="240" w:lineRule="auto"/>
+        <w:ind w:left="708"/>
+        <w:rPr>
+          <w:color w:val="385623" w:themeColor="accent6" w:themeShade="80"/>
+          <w:sz w:val="20"/>
+          <w:szCs w:val="20"/>
+        </w:rPr>
+      </w:pPr>
+      <w:r>
+        <w:rPr>
+          <w:color w:val="385623" w:themeColor="accent6" w:themeShade="80"/>
+          <w:sz w:val="20"/>
+          <w:szCs w:val="20"/>
+        </w:rPr>
+        <w:t xml:space="preserve">        print(f"Posição clicada: Linha {linha}, Coluna {coluna}")</w:t>
+      </w:r>
+    </w:p>
+    <w:p>
+      <w:pPr>
+        <w:spacing w:after="0" w:line="240" w:lineRule="auto"/>
+        <w:ind w:left="708"/>
+        <w:rPr>
+          <w:color w:val="385623" w:themeColor="accent6" w:themeShade="80"/>
+          <w:sz w:val="20"/>
+          <w:szCs w:val="20"/>
+        </w:rPr>
+      </w:pPr>
+      <w:r>
+        <w:rPr>
+          <w:color w:val="385623" w:themeColor="accent6" w:themeShade="80"/>
+          <w:sz w:val="20"/>
+          <w:szCs w:val="20"/>
+        </w:rPr>
+        <w:t xml:space="preserve">        return posicao</w:t>
+      </w:r>
+    </w:p>
+    <w:p>
+      <w:pPr>
+        <w:spacing w:after="0" w:line="240" w:lineRule="auto"/>
+        <w:ind w:left="708"/>
+        <w:rPr>
+          <w:color w:val="385623" w:themeColor="accent6" w:themeShade="80"/>
+          <w:sz w:val="20"/>
+          <w:szCs w:val="20"/>
+        </w:rPr>
+      </w:pPr>
+    </w:p>
+    <w:p>
+      <w:pPr>
+        <w:spacing w:after="0" w:line="240" w:lineRule="auto"/>
+        <w:ind w:left="708"/>
+        <w:rPr>
+          <w:color w:val="385623" w:themeColor="accent6" w:themeShade="80"/>
+          <w:sz w:val="20"/>
+          <w:szCs w:val="20"/>
+        </w:rPr>
+      </w:pPr>
+      <w:r>
+        <w:rPr>
+          <w:color w:val="385623" w:themeColor="accent6" w:themeShade="80"/>
+          <w:sz w:val="20"/>
+          <w:szCs w:val="20"/>
+        </w:rPr>
+        <w:t>if __name__ == '__main__':</w:t>
+      </w:r>
+    </w:p>
+    <w:p>
+      <w:pPr>
+        <w:spacing w:after="0" w:line="240" w:lineRule="auto"/>
+        <w:ind w:left="708"/>
+        <w:rPr>
+          <w:color w:val="385623" w:themeColor="accent6" w:themeShade="80"/>
+          <w:sz w:val="20"/>
+          <w:szCs w:val="20"/>
+        </w:rPr>
+      </w:pPr>
+      <w:r>
+        <w:rPr>
+          <w:color w:val="385623" w:themeColor="accent6" w:themeShade="80"/>
+          <w:sz w:val="20"/>
+          <w:szCs w:val="20"/>
+        </w:rPr>
+        <w:t xml:space="preserve">    app = MarcadorPDF()</w:t>
+      </w:r>
+    </w:p>
+    <w:p>
+      <w:pPr>
+        <w:spacing w:after="0" w:line="240" w:lineRule="auto"/>
+        <w:ind w:left="708"/>
+        <w:rPr>
+          <w:color w:val="385623" w:themeColor="accent6" w:themeShade="80"/>
+          <w:sz w:val="20"/>
+          <w:szCs w:val="20"/>
+        </w:rPr>
+      </w:pPr>
+      <w:r>
+        <w:rPr>
+          <w:color w:val="385623" w:themeColor="accent6" w:themeShade="80"/>
+          <w:sz w:val="20"/>
+          <w:szCs w:val="20"/>
+        </w:rPr>
+        <w:t xml:space="preserve">    app.mainloop()</w:t>
+      </w:r>
+    </w:p>
+    <w:p>
+      <w:pPr>
+        <w:spacing w:after="0" w:line="240" w:lineRule="auto"/>
+        <w:ind w:left="708"/>
+        <w:rPr>
+          <w:color w:val="385623" w:themeColor="accent6" w:themeShade="80"/>
+          <w:sz w:val="20"/>
+          <w:szCs w:val="20"/>
+        </w:rPr>
+      </w:pPr>
+      <w:r>
+        <w:rPr>
+          <w:color w:val="385623" w:themeColor="accent6" w:themeShade="80"/>
+          <w:sz w:val="20"/>
+          <w:szCs w:val="20"/>
+        </w:rPr>
+        <w:t>```</w:t>
+      </w:r>
+    </w:p>
+    <w:p>
+      <w:pPr>
+        <w:spacing w:after="0" w:line="240" w:lineRule="auto"/>
+      </w:pPr>
+    </w:p>
+    <w:p>
+      <w:pPr>
+        <w:spacing w:after="0" w:line="240" w:lineRule="auto"/>
+      </w:pPr>
+      <w:r>
+        <w:t>### Funcionalidade Adicionada</w:t>
+      </w:r>
+    </w:p>
+    <w:p>
+      <w:pPr>
+        <w:spacing w:after="0" w:line="240" w:lineRule="auto"/>
+      </w:pPr>
+      <w:r>
+        <w:t>- **Mostrar Coordenadas:** Quando você clica em um ponto no texto, as coordenadas (linha e coluna) dessa posição são exibidas no console. A função `mostrar_coordenadas` é chamada toda vez que ocorre um clique no widget de texto.</w:t>
+      </w:r>
+    </w:p>
+    <w:p>
+      <w:pPr>
+        <w:spacing w:after="0" w:line="240" w:lineRule="auto"/>
+      </w:pPr>
+    </w:p>
+    <w:p>
+      <w:pPr>
+        <w:spacing w:after="0" w:line="240" w:lineRule="auto"/>
+      </w:pPr>
+      <w:r>
+        <w:t>### Como Usar</w:t>
+      </w:r>
+    </w:p>
+    <w:p>
+      <w:pPr>
+        <w:spacing w:after="0" w:line="240" w:lineRule="auto"/>
+      </w:pPr>
+      <w:r>
+        <w:t>1. **Abrir um PDF:** Como antes, você pode abrir um PDF, e o texto será exibido.</w:t>
+      </w:r>
+    </w:p>
+    <w:p>
+      <w:pPr>
+        <w:spacing w:after="0" w:line="240" w:lineRule="auto"/>
+      </w:pPr>
+      <w:r>
+        <w:t>2. **Clicar no Texto:** Ao clicar em um ponto no texto, as coordenadas dessa posição serão impressas no console. Anote essas coordenadas para usar na marcação dos cabeçalhos.</w:t>
+      </w:r>
+    </w:p>
+    <w:p>
+      <w:pPr>
+        <w:spacing w:after="0" w:line="240" w:lineRule="auto"/>
+      </w:pPr>
+    </w:p>
+    <w:p>
+      <w:pPr>
+        <w:spacing w:after="0" w:line="240" w:lineRule="auto"/>
+      </w:pPr>
+      <w:r>
+        <w:t>### Notas Adicionais</w:t>
+      </w:r>
+    </w:p>
+    <w:p>
+      <w:pPr>
+        <w:spacing w:after="0" w:line="240" w:lineRule="auto"/>
+      </w:pPr>
+      <w:r>
+        <w:t>- Este script ainda requer que você anote manualmente as coordenadas e as use para marcar os cabeçalhos. Uma expansão possível seria adicionar uma funcionalidade para marcar automaticamente os cabeçalhos com base em cliques do mouse.</w:t>
+      </w:r>
+    </w:p>
+    <w:p>
+      <w:pPr>
+        <w:spacing w:after="0" w:line="240" w:lineRule="auto"/>
+      </w:pPr>
+      <w:r>
+        <w:t>- A precisão da marcação ainda depende da qualidade da extração de texto do PDF.</w:t>
+      </w:r>
     </w:p>
     <w:sectPr>
       <w:pgSz w:w="11906" w:h="16838"/>

</xml_diff>